<commit_message>
Added urls for Medium and GitHub
</commit_message>
<xml_diff>
--- a/archive/Notes.docx
+++ b/archive/Notes.docx
@@ -127,6 +127,11 @@
       </w:pPr>
     </w:p>
     <w:p>
+      <w:pPr>
+        <w:rPr>
+          <w:rStyle w:val="Hyperlink"/>
+        </w:rPr>
+      </w:pPr>
       <w:hyperlink r:id="rId8" w:history="1">
         <w:r>
           <w:rPr>
@@ -136,6 +141,48 @@
         </w:r>
       </w:hyperlink>
     </w:p>
+    <w:p>
+      <w:pPr>
+        <w:rPr>
+          <w:rStyle w:val="Hyperlink"/>
+        </w:rPr>
+      </w:pPr>
+    </w:p>
+    <w:p>
+      <w:r>
+        <w:t>Medium story can be found at:</w:t>
+      </w:r>
+    </w:p>
+    <w:p>
+      <w:hyperlink r:id="rId9" w:history="1">
+        <w:r>
+          <w:rPr>
+            <w:rStyle w:val="Hyperlink"/>
+          </w:rPr>
+          <w:t>https://medium.com/@tragoes/time-to-get-out-ea33e637d05b</w:t>
+        </w:r>
+      </w:hyperlink>
+    </w:p>
+    <w:p/>
+    <w:p>
+      <w:r>
+        <w:t>My GitHub link for this repository is:</w:t>
+      </w:r>
+    </w:p>
+    <w:p>
+      <w:hyperlink r:id="rId10" w:history="1">
+        <w:r>
+          <w:rPr>
+            <w:rStyle w:val="Hyperlink"/>
+          </w:rPr>
+          <w:t>https://github.com/LindsayMoir/covid</w:t>
+        </w:r>
+      </w:hyperlink>
+    </w:p>
+    <w:p/>
+    <w:p/>
+    <w:p/>
+    <w:p/>
     <w:sectPr>
       <w:pgSz w:w="12240" w:h="15840"/>
       <w:pgMar w:top="1440" w:right="1440" w:bottom="1440" w:left="1440" w:header="708" w:footer="708" w:gutter="0"/>

</xml_diff>